<commit_message>
mplicit_index with (int) cast, f90 343 pack
</commit_message>
<xml_diff>
--- a/Netlib_vectors.docx
+++ b/Netlib_vectors.docx
@@ -37,7 +37,7 @@
         <w:t xml:space="preserve">June </w:t>
       </w:r>
       <w:r>
-        <w:t>20</w:t>
+        <w:t>23</w:t>
       </w:r>
       <w:r>
         <w:t xml:space="preserve"> 2014</w:t>
@@ -839,6 +839,7 @@
         <w:rPr>
           <w:b/>
         </w:rPr>
+        <w:lastRenderedPageBreak/>
         <w:t>S115</w:t>
       </w:r>
     </w:p>
@@ -1315,6 +1316,7 @@
         <w:rPr>
           <w:b/>
         </w:rPr>
+        <w:lastRenderedPageBreak/>
         <w:t>S127</w:t>
       </w:r>
     </w:p>
@@ -1737,6 +1739,7 @@
     </w:p>
     <w:p>
       <w:r>
+        <w:lastRenderedPageBreak/>
         <w:t>Array notation</w:t>
       </w:r>
       <w:r>
@@ -2176,7 +2179,11 @@
         <w:t xml:space="preserve">  The practice of unroll-and-jam so as to</w:t>
       </w:r>
       <w:r>
-        <w:t xml:space="preserve"> gain register locality of one operand is done strangely by Intel with the second sum not using the same riffling (multiple parallel sums) as the first.  More than necessary riffled sums increases latency of final tree reduction both for short loops and in multi-thread scaling of longer loops.</w:t>
+        <w:t xml:space="preserve"> gain register locality of one operand is done strangely by Intel with the second sum not </w:t>
+      </w:r>
+      <w:r>
+        <w:lastRenderedPageBreak/>
+        <w:t>using the same riffling (multiple parallel sums) as the first.  More than necessary riffled sums increases latency of final tree reduction both for short loops and in multi-thread scaling of longer loops.</w:t>
       </w:r>
     </w:p>
     <w:p>
@@ -2728,6 +2735,7 @@
         <w:rPr>
           <w:b/>
         </w:rPr>
+        <w:lastRenderedPageBreak/>
         <w:t>S234</w:t>
       </w:r>
     </w:p>
@@ -3241,6 +3249,7 @@
         <w:rPr>
           <w:b/>
         </w:rPr>
+        <w:lastRenderedPageBreak/>
         <w:t>S256</w:t>
       </w:r>
     </w:p>
@@ -3840,7 +3849,11 @@
       </w:r>
       <w:proofErr w:type="spellEnd"/>
       <w:r>
-        <w:t xml:space="preserve">-contract=fast –march=core-avx2 set for gnu </w:t>
+        <w:t>-</w:t>
+      </w:r>
+      <w:r>
+        <w:lastRenderedPageBreak/>
+        <w:t xml:space="preserve">contract=fast –march=core-avx2 set for gnu </w:t>
       </w:r>
       <w:r>
         <w:t xml:space="preserve">4.9+ </w:t>
@@ -4211,6 +4224,7 @@
     <w:p>
       <w:proofErr w:type="gramStart"/>
       <w:r>
+        <w:lastRenderedPageBreak/>
         <w:t>array</w:t>
       </w:r>
       <w:proofErr w:type="gramEnd"/>
@@ -4719,7 +4733,11 @@
       </w:r>
       <w:proofErr w:type="spellEnd"/>
       <w:r>
-        <w:t xml:space="preserve"> without directive</w:t>
+        <w:t xml:space="preserve"> without </w:t>
+      </w:r>
+      <w:r>
+        <w:lastRenderedPageBreak/>
+        <w:t>directive</w:t>
       </w:r>
       <w:r>
         <w:t xml:space="preserve"> (prior to 15.0,</w:t>
@@ -5197,6 +5215,7 @@
     </w:p>
     <w:p>
       <w:r>
+        <w:lastRenderedPageBreak/>
         <w:t xml:space="preserve">Effective use of MIC pack instruction and </w:t>
       </w:r>
       <w:proofErr w:type="gramStart"/>
@@ -5218,6 +5237,24 @@
         <w:rPr>
           <w:b/>
         </w:rPr>
+        <w:t>S343</w:t>
+      </w:r>
+    </w:p>
+    <w:p>
+      <w:r>
+        <w:t>PACK version is slower on all tested architectures.</w:t>
+      </w:r>
+    </w:p>
+    <w:p>
+      <w:pPr>
+        <w:rPr>
+          <w:b/>
+        </w:rPr>
+      </w:pPr>
+      <w:r>
+        <w:rPr>
+          <w:b/>
+        </w:rPr>
         <w:t>S351</w:t>
       </w:r>
       <w:proofErr w:type="gramStart"/>
@@ -5512,6 +5549,37 @@
         <w:rPr>
           <w:b/>
         </w:rPr>
+        <w:t>S423</w:t>
+      </w:r>
+    </w:p>
+    <w:p>
+      <w:proofErr w:type="spellStart"/>
+      <w:r>
+        <w:t>Ifort</w:t>
+      </w:r>
+      <w:proofErr w:type="spellEnd"/>
+      <w:r>
+        <w:t xml:space="preserve"> needs legacy </w:t>
+      </w:r>
+      <w:proofErr w:type="spellStart"/>
+      <w:r>
+        <w:t>simd</w:t>
+      </w:r>
+      <w:proofErr w:type="spellEnd"/>
+      <w:r>
+        <w:t xml:space="preserve"> to suppress temporary, but it still doesn’t reach full performance.</w:t>
+      </w:r>
+    </w:p>
+    <w:p>
+      <w:pPr>
+        <w:rPr>
+          <w:b/>
+        </w:rPr>
+      </w:pPr>
+      <w:r>
+        <w:rPr>
+          <w:b/>
+        </w:rPr>
         <w:t>s424</w:t>
       </w:r>
     </w:p>
@@ -5582,6 +5650,7 @@
         <w:rPr>
           <w:b/>
         </w:rPr>
+        <w:lastRenderedPageBreak/>
         <w:t>S431</w:t>
       </w:r>
     </w:p>
@@ -5811,7 +5880,21 @@
         <w:t xml:space="preserve"> is fully effective</w:t>
       </w:r>
       <w:r>
-        <w:t xml:space="preserve">.  Fortran array constructors don’t perform well, while </w:t>
+        <w:t xml:space="preserve">.  </w:t>
+      </w:r>
+      <w:proofErr w:type="gramStart"/>
+      <w:r>
+        <w:t>Fortran</w:t>
+      </w:r>
+      <w:proofErr w:type="gramEnd"/>
+      <w:r>
+        <w:t xml:space="preserve"> array constr</w:t>
+      </w:r>
+      <w:r>
+        <w:t>uctors don’t perform well.</w:t>
+      </w:r>
+      <w:r>
+        <w:t xml:space="preserve"> </w:t>
       </w:r>
       <w:proofErr w:type="spellStart"/>
       <w:r>
@@ -5838,10 +5921,15 @@
         <w:t xml:space="preserve">() </w:t>
       </w:r>
       <w:r>
-        <w:t>is extremely slow</w:t>
-      </w:r>
-      <w:r>
-        <w:t>, possibly due to use of scalar instructions subject to partial register stalls</w:t>
+        <w:t>requires (</w:t>
+      </w:r>
+      <w:proofErr w:type="spellStart"/>
+      <w:r>
+        <w:t>int</w:t>
+      </w:r>
+      <w:proofErr w:type="spellEnd"/>
+      <w:r>
+        <w:t>) cast on account of lack of hardware support for (float) case from unsigned 64-bit</w:t>
       </w:r>
       <w:r>
         <w:t>.</w:t>
@@ -5948,12 +6036,13 @@
         <w:rPr>
           <w:b/>
         </w:rPr>
-        <w:t>,4113,4114,4115,4116,4117</w:t>
-      </w:r>
-      <w:proofErr w:type="gramEnd"/>
-    </w:p>
-    <w:p>
-      <w:r>
+        <w:t>,4113,4114,4115,4116</w:t>
+      </w:r>
+      <w:proofErr w:type="gramEnd"/>
+    </w:p>
+    <w:p>
+      <w:r>
+        <w:lastRenderedPageBreak/>
         <w:t>Cases with indirection, which are sensitive to optimum level of compiler unrolling</w:t>
       </w:r>
       <w:r>
@@ -5992,822 +6081,878 @@
         <w:rPr>
           <w:b/>
         </w:rPr>
-        <w:t>S4121</w:t>
-      </w:r>
-    </w:p>
-    <w:p>
-      <w:r>
-        <w:t xml:space="preserve">A test of obsolescent </w:t>
-      </w:r>
-      <w:proofErr w:type="gramStart"/>
-      <w:r>
-        <w:t>Fortran</w:t>
-      </w:r>
-      <w:proofErr w:type="gramEnd"/>
-      <w:r>
-        <w:t xml:space="preserve"> syntax (statement function)</w:t>
-      </w:r>
-    </w:p>
-    <w:p>
-      <w:pPr>
-        <w:rPr>
-          <w:b/>
-        </w:rPr>
-      </w:pPr>
-      <w:proofErr w:type="spellStart"/>
-      <w:proofErr w:type="gramStart"/>
-      <w:r>
-        <w:rPr>
-          <w:b/>
-        </w:rPr>
-        <w:t>Va</w:t>
-      </w:r>
-      <w:proofErr w:type="spellEnd"/>
-      <w:proofErr w:type="gramEnd"/>
-    </w:p>
-    <w:p>
-      <w:r>
-        <w:t>Intel compilers</w:t>
-      </w:r>
-      <w:r>
-        <w:t xml:space="preserve"> and </w:t>
-      </w:r>
-      <w:proofErr w:type="spellStart"/>
-      <w:r>
-        <w:t>gfortran</w:t>
-      </w:r>
-      <w:proofErr w:type="spellEnd"/>
-      <w:r>
-        <w:t xml:space="preserve"> replace with </w:t>
-      </w:r>
-      <w:proofErr w:type="spellStart"/>
-      <w:r>
-        <w:t>memcpy</w:t>
-      </w:r>
-      <w:proofErr w:type="spellEnd"/>
-      <w:r>
-        <w:t xml:space="preserve"> (or own version)</w:t>
-      </w:r>
-      <w:r>
-        <w:t xml:space="preserve">, which isn’t necessarily a performance advantage.  </w:t>
-      </w:r>
-      <w:r>
-        <w:t xml:space="preserve">Latest </w:t>
-      </w:r>
-      <w:r>
-        <w:t xml:space="preserve">C++ </w:t>
-      </w:r>
-      <w:r>
-        <w:t xml:space="preserve">implementations seem to have switched to </w:t>
-      </w:r>
-      <w:proofErr w:type="spellStart"/>
-      <w:r>
-        <w:t>memcpy</w:t>
-      </w:r>
-      <w:proofErr w:type="spellEnd"/>
-      <w:r>
-        <w:t xml:space="preserve"> if necessary to catch up.</w:t>
-      </w:r>
-    </w:p>
-    <w:p>
-      <w:pPr>
-        <w:rPr>
-          <w:b/>
-        </w:rPr>
-      </w:pPr>
-      <w:proofErr w:type="spellStart"/>
-      <w:r>
-        <w:rPr>
-          <w:b/>
-        </w:rPr>
-        <w:t>Vag</w:t>
-      </w:r>
-      <w:proofErr w:type="spellEnd"/>
-    </w:p>
-    <w:p>
-      <w:r>
-        <w:t>Gather gives Intel compilers opportunity to take disadvantage of corei7-4 instruction support which is worse with default unroll</w:t>
-      </w:r>
-    </w:p>
-    <w:p>
-      <w:pPr>
-        <w:rPr>
-          <w:b/>
-        </w:rPr>
-      </w:pPr>
-      <w:proofErr w:type="spellStart"/>
-      <w:r>
-        <w:rPr>
-          <w:b/>
-        </w:rPr>
-        <w:t>Vdotr</w:t>
-      </w:r>
-      <w:proofErr w:type="spellEnd"/>
-    </w:p>
-    <w:p>
-      <w:r>
-        <w:t xml:space="preserve">Lower performance of gnu compilers is due to not “riffling” (using more batched sums than </w:t>
-      </w:r>
-      <w:proofErr w:type="gramStart"/>
-      <w:r>
-        <w:t>vector  width</w:t>
-      </w:r>
-      <w:proofErr w:type="gramEnd"/>
-      <w:r>
-        <w:t xml:space="preserve">) plus </w:t>
-      </w:r>
-      <w:proofErr w:type="spellStart"/>
-      <w:r>
-        <w:t>fma</w:t>
-      </w:r>
-      <w:proofErr w:type="spellEnd"/>
-      <w:r>
-        <w:t xml:space="preserve"> when available.</w:t>
-      </w:r>
-      <w:r>
-        <w:t xml:space="preserve">  The comparison is favorable to gnu when including indirection (s4115).</w:t>
-      </w:r>
-    </w:p>
-    <w:p>
-      <w:pPr>
-        <w:rPr>
-          <w:b/>
-        </w:rPr>
-      </w:pPr>
-      <w:proofErr w:type="spellStart"/>
-      <w:r>
-        <w:rPr>
-          <w:b/>
-        </w:rPr>
-        <w:t>Vbor</w:t>
-      </w:r>
-      <w:proofErr w:type="spellEnd"/>
-    </w:p>
-    <w:p>
-      <w:r>
-        <w:t xml:space="preserve">Alignment assertion + explicit use of </w:t>
-      </w:r>
-      <w:proofErr w:type="gramStart"/>
-      <w:r>
-        <w:t>Fortran</w:t>
-      </w:r>
-      <w:proofErr w:type="gramEnd"/>
-      <w:r>
-        <w:t xml:space="preserve"> alternative expression evaluation rules</w:t>
-      </w:r>
-      <w:r>
-        <w:t xml:space="preserve"> to reduce number of flops.  Without source rationalization, </w:t>
-      </w:r>
-      <w:proofErr w:type="gramStart"/>
-      <w:r>
-        <w:t>Fortran</w:t>
-      </w:r>
-      <w:proofErr w:type="gramEnd"/>
-      <w:r>
-        <w:t xml:space="preserve"> could not be compared against C.</w:t>
-      </w:r>
-      <w:r>
-        <w:t xml:space="preserve">  Intel compilers require all common </w:t>
-      </w:r>
-      <w:proofErr w:type="spellStart"/>
-      <w:r>
-        <w:t>subexpressions</w:t>
-      </w:r>
-      <w:proofErr w:type="spellEnd"/>
-      <w:r>
-        <w:t xml:space="preserve"> to be parenthesized and an option to observe them to improve performance; otherwise there are a large number of extra additions on critical path</w:t>
-      </w:r>
-      <w:r>
-        <w:t>.  2 of the eliminated add instructions are replaced by equally time-consuming moves</w:t>
-      </w:r>
-      <w:r>
-        <w:t xml:space="preserve">.  Other C or C++ compilers recognize common </w:t>
-      </w:r>
-      <w:proofErr w:type="spellStart"/>
-      <w:r>
-        <w:t>subexpressions</w:t>
-      </w:r>
-      <w:proofErr w:type="spellEnd"/>
-      <w:r>
-        <w:t xml:space="preserve"> by left-to-right evaluation.</w:t>
-      </w:r>
-      <w:r>
-        <w:t xml:space="preserve"> </w:t>
-      </w:r>
-    </w:p>
-    <w:p>
-      <w:pPr>
-        <w:rPr>
-          <w:b/>
-        </w:rPr>
-      </w:pPr>
-      <w:r>
-        <w:rPr>
-          <w:b/>
-        </w:rPr>
-        <w:t>Summary</w:t>
-      </w:r>
-    </w:p>
-    <w:p>
-      <w:r>
-        <w:t xml:space="preserve">Current </w:t>
-      </w:r>
-      <w:r>
-        <w:t xml:space="preserve">compilers generally prefer to </w:t>
-      </w:r>
-      <w:proofErr w:type="spellStart"/>
-      <w:r>
-        <w:t>vectorize</w:t>
-      </w:r>
-      <w:proofErr w:type="spellEnd"/>
-      <w:r>
-        <w:t xml:space="preserve"> conditionals by using Fortran merge or </w:t>
-      </w:r>
-      <w:proofErr w:type="gramStart"/>
-      <w:r>
-        <w:t>C ?</w:t>
-      </w:r>
-      <w:proofErr w:type="gramEnd"/>
-      <w:r>
-        <w:t xml:space="preserve"> </w:t>
-      </w:r>
-      <w:proofErr w:type="gramStart"/>
-      <w:r>
-        <w:t>at</w:t>
-      </w:r>
-      <w:proofErr w:type="gramEnd"/>
-      <w:r>
-        <w:t xml:space="preserve"> the earliest possible point in expression evaluation.  Gnu compilers prefer to have such a conditional only in the</w:t>
-      </w:r>
-      <w:r>
-        <w:t xml:space="preserve"> last assignment in a loop body, with if working only where there is no arithmetic.</w:t>
-      </w:r>
-    </w:p>
-    <w:p>
-      <w:proofErr w:type="spellStart"/>
-      <w:r>
-        <w:t>Ifort</w:t>
-      </w:r>
-      <w:proofErr w:type="spellEnd"/>
-      <w:r>
-        <w:t xml:space="preserve"> goes part way toward implementing masked do concurrent with local merge, but it seems usually it will be possible to improve on it.</w:t>
-      </w:r>
-    </w:p>
-    <w:p>
-      <w:proofErr w:type="gramStart"/>
-      <w:r>
-        <w:t>Fortran</w:t>
-      </w:r>
-      <w:proofErr w:type="gramEnd"/>
-      <w:r>
-        <w:t xml:space="preserve"> compilers prefer max or min </w:t>
-      </w:r>
-      <w:proofErr w:type="spellStart"/>
-      <w:r>
-        <w:t>intrinsics</w:t>
-      </w:r>
-      <w:proofErr w:type="spellEnd"/>
-      <w:r>
-        <w:t>, where they translate directly to the instruction set.  C++ compilers need macro substitution according to the preference of each compiler (</w:t>
-      </w:r>
-      <w:proofErr w:type="spellStart"/>
-      <w:r>
-        <w:t>std</w:t>
-      </w:r>
-      <w:proofErr w:type="spellEnd"/>
-      <w:r>
-        <w:t>::max for Intel</w:t>
-      </w:r>
-      <w:proofErr w:type="gramStart"/>
-      <w:r>
-        <w:t xml:space="preserve">, </w:t>
-      </w:r>
-      <w:r>
-        <w:t>?</w:t>
-      </w:r>
-      <w:proofErr w:type="gramEnd"/>
-      <w:r>
-        <w:t xml:space="preserve"> for MSVC</w:t>
-      </w:r>
-      <w:r>
-        <w:t xml:space="preserve"> (no </w:t>
-      </w:r>
-      <w:proofErr w:type="spellStart"/>
-      <w:r>
-        <w:t>vectorization</w:t>
-      </w:r>
-      <w:proofErr w:type="spellEnd"/>
-      <w:r>
-        <w:t xml:space="preserve"> there)</w:t>
-      </w:r>
-      <w:r>
-        <w:t xml:space="preserve">, </w:t>
-      </w:r>
-      <w:proofErr w:type="spellStart"/>
-      <w:r>
-        <w:t>fmax</w:t>
-      </w:r>
-      <w:proofErr w:type="spellEnd"/>
-      <w:r>
-        <w:t xml:space="preserve"> with –</w:t>
-      </w:r>
-      <w:proofErr w:type="spellStart"/>
-      <w:r>
-        <w:t>ffinite</w:t>
-      </w:r>
-      <w:proofErr w:type="spellEnd"/>
-      <w:r>
-        <w:t>-math-only for gnu, ……)</w:t>
-      </w:r>
-    </w:p>
-    <w:p>
-      <w:proofErr w:type="spellStart"/>
-      <w:r>
-        <w:t>Vectorizable</w:t>
-      </w:r>
-      <w:proofErr w:type="spellEnd"/>
-      <w:r>
-        <w:t xml:space="preserve"> loops with </w:t>
-      </w:r>
-      <w:proofErr w:type="spellStart"/>
-      <w:r>
-        <w:t>if</w:t>
-      </w:r>
-      <w:proofErr w:type="gramStart"/>
-      <w:r>
-        <w:t>..else</w:t>
-      </w:r>
-      <w:proofErr w:type="spellEnd"/>
-      <w:proofErr w:type="gramEnd"/>
-      <w:r>
-        <w:t xml:space="preserve"> not directly replaceable by merge/?</w:t>
-      </w:r>
-      <w:r>
-        <w:t xml:space="preserve"> are </w:t>
-      </w:r>
-      <w:r>
-        <w:t>frequently</w:t>
-      </w:r>
-      <w:r>
-        <w:t xml:space="preserve"> best split with the conditional expression repeated so it can be recognized as common if the compiler is able to re-fuse.</w:t>
-      </w:r>
-    </w:p>
-    <w:p>
-      <w:proofErr w:type="spellStart"/>
-      <w:r>
-        <w:t>Gfortran</w:t>
-      </w:r>
-      <w:proofErr w:type="spellEnd"/>
-      <w:r>
-        <w:t xml:space="preserve"> and </w:t>
-      </w:r>
-      <w:proofErr w:type="spellStart"/>
-      <w:r>
-        <w:t>ifort</w:t>
-      </w:r>
-      <w:proofErr w:type="spellEnd"/>
-      <w:r>
-        <w:t xml:space="preserve"> each have several cases where an unnecessary temporary result and </w:t>
-      </w:r>
-      <w:proofErr w:type="spellStart"/>
-      <w:r>
-        <w:t>memcpy</w:t>
-      </w:r>
-      <w:proofErr w:type="spellEnd"/>
-      <w:r>
-        <w:t xml:space="preserve"> is included in the f90 array assignment case.  The cure is to switch to DO loops with legacy </w:t>
-      </w:r>
-      <w:proofErr w:type="spellStart"/>
-      <w:r>
-        <w:t>simd</w:t>
-      </w:r>
-      <w:proofErr w:type="spellEnd"/>
-      <w:r>
-        <w:t xml:space="preserve"> directive for </w:t>
-      </w:r>
-      <w:proofErr w:type="spellStart"/>
-      <w:r>
-        <w:t>ifort</w:t>
-      </w:r>
-      <w:proofErr w:type="spellEnd"/>
-      <w:r>
-        <w:t xml:space="preserve">; for </w:t>
-      </w:r>
-      <w:proofErr w:type="spellStart"/>
-      <w:r>
-        <w:t>gfortran</w:t>
-      </w:r>
-      <w:proofErr w:type="spellEnd"/>
-      <w:r>
-        <w:t xml:space="preserve">, one case requires </w:t>
-      </w:r>
-      <w:proofErr w:type="spellStart"/>
-      <w:r>
-        <w:t>omp</w:t>
-      </w:r>
-      <w:proofErr w:type="spellEnd"/>
-      <w:r>
-        <w:t xml:space="preserve"> </w:t>
-      </w:r>
-      <w:proofErr w:type="spellStart"/>
-      <w:r>
-        <w:t>simd</w:t>
-      </w:r>
-      <w:proofErr w:type="spellEnd"/>
-      <w:r>
-        <w:t xml:space="preserve">.  For the two cases where </w:t>
-      </w:r>
-      <w:proofErr w:type="spellStart"/>
-      <w:r>
-        <w:t>ifort</w:t>
-      </w:r>
-      <w:proofErr w:type="spellEnd"/>
-      <w:r>
-        <w:t xml:space="preserve"> requires legacy </w:t>
-      </w:r>
-      <w:proofErr w:type="spellStart"/>
-      <w:r>
-        <w:t>simd</w:t>
-      </w:r>
-      <w:proofErr w:type="spellEnd"/>
-      <w:r>
-        <w:t xml:space="preserve"> but </w:t>
-      </w:r>
-      <w:proofErr w:type="spellStart"/>
-      <w:r>
-        <w:t>gfortran</w:t>
-      </w:r>
-      <w:proofErr w:type="spellEnd"/>
-      <w:r>
-        <w:t xml:space="preserve"> requires </w:t>
-      </w:r>
-      <w:proofErr w:type="spellStart"/>
-      <w:r>
-        <w:t>OpenMP</w:t>
-      </w:r>
-      <w:proofErr w:type="spellEnd"/>
-      <w:r>
-        <w:t xml:space="preserve"> 4, </w:t>
-      </w:r>
-      <w:proofErr w:type="spellStart"/>
-      <w:r>
-        <w:t>ifort</w:t>
-      </w:r>
-      <w:proofErr w:type="spellEnd"/>
-      <w:r>
-        <w:t xml:space="preserve"> problem reports have been submitted.</w:t>
-      </w:r>
-    </w:p>
-    <w:p>
-      <w:r>
-        <w:t xml:space="preserve">Gnu compilers differ from Intel in the implementation of </w:t>
-      </w:r>
-      <w:proofErr w:type="spellStart"/>
-      <w:r>
-        <w:t>omp</w:t>
-      </w:r>
-      <w:proofErr w:type="spellEnd"/>
-      <w:r>
-        <w:t xml:space="preserve"> </w:t>
-      </w:r>
-      <w:proofErr w:type="spellStart"/>
-      <w:r>
-        <w:t>simd</w:t>
-      </w:r>
-      <w:proofErr w:type="spellEnd"/>
-      <w:r>
-        <w:t xml:space="preserve">.  Intel takes the directives as over-riding compiler options, so that it may be possible to </w:t>
-      </w:r>
-      <w:proofErr w:type="spellStart"/>
-      <w:r>
-        <w:t>vectorize</w:t>
-      </w:r>
-      <w:proofErr w:type="spellEnd"/>
-      <w:r>
-        <w:t xml:space="preserve"> in spite of a standards compliance setting which otherwise would prevent it.  </w:t>
-      </w:r>
-      <w:r>
-        <w:t xml:space="preserve">Gnu compilers treat the </w:t>
-      </w:r>
-      <w:proofErr w:type="spellStart"/>
-      <w:r>
-        <w:t>omp</w:t>
-      </w:r>
-      <w:proofErr w:type="spellEnd"/>
-      <w:r>
-        <w:t xml:space="preserve"> </w:t>
-      </w:r>
-      <w:proofErr w:type="spellStart"/>
-      <w:r>
-        <w:t>simd</w:t>
-      </w:r>
-      <w:proofErr w:type="spellEnd"/>
-      <w:r>
-        <w:t xml:space="preserve"> directive more like an IVDEP directive, which doesn’t replace the requirement for options such as –</w:t>
-      </w:r>
-      <w:proofErr w:type="spellStart"/>
-      <w:r>
-        <w:t>ffast</w:t>
-      </w:r>
-      <w:proofErr w:type="spellEnd"/>
-      <w:r>
-        <w:t>-math (-</w:t>
-      </w:r>
-      <w:proofErr w:type="spellStart"/>
-      <w:r>
-        <w:t>ffinite</w:t>
-      </w:r>
-      <w:proofErr w:type="spellEnd"/>
-      <w:r>
-        <w:t xml:space="preserve">-math-only) to enable </w:t>
-      </w:r>
-      <w:proofErr w:type="spellStart"/>
-      <w:r>
-        <w:t>vectorization</w:t>
-      </w:r>
-      <w:proofErr w:type="spellEnd"/>
-      <w:r>
-        <w:t xml:space="preserve"> of conditionals.  A PR was filed for a case where </w:t>
-      </w:r>
-      <w:proofErr w:type="spellStart"/>
-      <w:r>
-        <w:t>omp</w:t>
-      </w:r>
-      <w:proofErr w:type="spellEnd"/>
-      <w:r>
-        <w:t xml:space="preserve"> </w:t>
-      </w:r>
-      <w:proofErr w:type="spellStart"/>
-      <w:r>
-        <w:t>simd</w:t>
-      </w:r>
-      <w:proofErr w:type="spellEnd"/>
-      <w:r>
-        <w:t xml:space="preserve"> kills </w:t>
-      </w:r>
-      <w:proofErr w:type="spellStart"/>
-      <w:r>
-        <w:t>vectorization</w:t>
-      </w:r>
-      <w:proofErr w:type="spellEnd"/>
-      <w:r>
-        <w:t xml:space="preserve"> otherwise enabled by –</w:t>
-      </w:r>
-      <w:proofErr w:type="spellStart"/>
-      <w:r>
-        <w:t>ffast</w:t>
-      </w:r>
-      <w:proofErr w:type="spellEnd"/>
-      <w:r>
-        <w:t>-math.</w:t>
-      </w:r>
-    </w:p>
-    <w:p>
-      <w:pPr>
-        <w:rPr>
-          <w:b/>
-        </w:rPr>
-      </w:pPr>
-      <w:r>
-        <w:rPr>
-          <w:b/>
-        </w:rPr>
-        <w:t>Implementation</w:t>
-      </w:r>
-    </w:p>
-    <w:p>
-      <w:r>
-        <w:t xml:space="preserve">Gnu make compatible </w:t>
-      </w:r>
-      <w:proofErr w:type="spellStart"/>
-      <w:r>
-        <w:t>Makefiles</w:t>
-      </w:r>
-      <w:proofErr w:type="spellEnd"/>
-      <w:r>
-        <w:t xml:space="preserve"> are currently maintained:</w:t>
-      </w:r>
-    </w:p>
-    <w:p>
-      <w:proofErr w:type="spellStart"/>
-      <w:r>
-        <w:t>Makefile.intellinux</w:t>
-      </w:r>
-      <w:proofErr w:type="spellEnd"/>
-      <w:r>
-        <w:t xml:space="preserve"> (Intel x86_64)</w:t>
-      </w:r>
-    </w:p>
-    <w:p>
-      <w:proofErr w:type="spellStart"/>
-      <w:r>
-        <w:t>Makefile.windows</w:t>
-      </w:r>
-      <w:proofErr w:type="spellEnd"/>
-      <w:r>
-        <w:t xml:space="preserve"> (Intel/Microsoft X64)</w:t>
-      </w:r>
-    </w:p>
-    <w:p>
-      <w:proofErr w:type="spellStart"/>
-      <w:r>
-        <w:t>Makefile.cygwin</w:t>
-      </w:r>
-      <w:proofErr w:type="spellEnd"/>
-      <w:r>
-        <w:t xml:space="preserve"> (cygwin64)</w:t>
-      </w:r>
-    </w:p>
-    <w:p>
-      <w:proofErr w:type="spellStart"/>
-      <w:r>
-        <w:t>Makefile.gfortran</w:t>
-      </w:r>
-      <w:proofErr w:type="spellEnd"/>
-      <w:r>
-        <w:t xml:space="preserve"> (gnu x86_64)</w:t>
-      </w:r>
-    </w:p>
-    <w:p>
-      <w:proofErr w:type="spellStart"/>
-      <w:r>
-        <w:t>Makefile.micn</w:t>
-      </w:r>
-      <w:proofErr w:type="spellEnd"/>
-      <w:r>
-        <w:t xml:space="preserve"> (MIC KNC native </w:t>
-      </w:r>
-      <w:proofErr w:type="spellStart"/>
-      <w:r>
-        <w:t>linux</w:t>
-      </w:r>
-      <w:proofErr w:type="spellEnd"/>
-      <w:r>
-        <w:t>)</w:t>
-      </w:r>
-    </w:p>
-    <w:p>
-      <w:r>
-        <w:t xml:space="preserve">On </w:t>
-      </w:r>
-      <w:proofErr w:type="spellStart"/>
-      <w:r>
-        <w:t>HyperThread</w:t>
-      </w:r>
-      <w:proofErr w:type="spellEnd"/>
-      <w:r>
-        <w:t xml:space="preserve"> enabled systems, running 1 thread per core is likely to be optimum.</w:t>
-      </w:r>
-    </w:p>
-    <w:p>
-      <w:r>
-        <w:t>On multiple CPU Xeon systems, OMP_PROC_BIND=close should be sufficient when HT is disabled.</w:t>
-      </w:r>
-    </w:p>
-    <w:p>
-      <w:r>
-        <w:t>MIC systems typically require</w:t>
-      </w:r>
-    </w:p>
-    <w:p>
-      <w:proofErr w:type="spellStart"/>
-      <w:r>
-        <w:t>Ulimit</w:t>
-      </w:r>
-      <w:proofErr w:type="spellEnd"/>
-      <w:r>
-        <w:t xml:space="preserve"> –s unlimited</w:t>
-      </w:r>
-    </w:p>
-    <w:p>
-      <w:r>
-        <w:t>KMP_PLACE_THREADS=59c</w:t>
-      </w:r>
-      <w:proofErr w:type="gramStart"/>
-      <w:r>
-        <w:t>,2t</w:t>
-      </w:r>
-      <w:proofErr w:type="gramEnd"/>
-      <w:r>
-        <w:t xml:space="preserve">  (leave 1 or 2 cores for MPSS)</w:t>
-      </w:r>
-    </w:p>
-    <w:p>
-      <w:r>
-        <w:t>CILK_NWORKERS=118</w:t>
-      </w:r>
-    </w:p>
-    <w:p>
-      <w:r>
-        <w:t>OMP_PROC_BIND=close</w:t>
-      </w:r>
-    </w:p>
-    <w:p>
-      <w:r>
-        <w:t xml:space="preserve">Compilers primarily supported are </w:t>
-      </w:r>
-      <w:proofErr w:type="spellStart"/>
-      <w:r>
-        <w:t>gcc</w:t>
-      </w:r>
-      <w:proofErr w:type="spellEnd"/>
-      <w:r>
-        <w:t>/g++/</w:t>
-      </w:r>
-      <w:proofErr w:type="spellStart"/>
-      <w:r>
-        <w:t>gfortran</w:t>
-      </w:r>
-      <w:proofErr w:type="spellEnd"/>
-      <w:r>
-        <w:t xml:space="preserve"> 4.9</w:t>
-      </w:r>
-      <w:proofErr w:type="gramStart"/>
-      <w:r>
-        <w:t>,4.10,fortran</w:t>
-      </w:r>
-      <w:proofErr w:type="gramEnd"/>
-      <w:r>
-        <w:t>-dev and Intel 14.0/15.0</w:t>
-      </w:r>
-      <w:r>
-        <w:t xml:space="preserve"> (with specific </w:t>
-      </w:r>
-      <w:proofErr w:type="spellStart"/>
-      <w:r>
-        <w:t>ifdef</w:t>
-      </w:r>
-      <w:proofErr w:type="spellEnd"/>
-      <w:r>
-        <w:t xml:space="preserve"> for each, as well as some by target architecture).</w:t>
-      </w:r>
-    </w:p>
-    <w:p>
-      <w:r>
-        <w:t>Example:</w:t>
-      </w:r>
-    </w:p>
-    <w:p>
-      <w:r>
-        <w:t xml:space="preserve">Make –f </w:t>
-      </w:r>
-      <w:proofErr w:type="spellStart"/>
-      <w:r>
-        <w:t>Makefile.cygwin</w:t>
-      </w:r>
-      <w:proofErr w:type="spellEnd"/>
-      <w:r>
-        <w:t xml:space="preserve"> </w:t>
-      </w:r>
-      <w:proofErr w:type="spellStart"/>
-      <w:r>
-        <w:t>lcd_ffast</w:t>
-      </w:r>
-      <w:proofErr w:type="spellEnd"/>
-      <w:r>
-        <w:t xml:space="preserve"> </w:t>
-      </w:r>
-      <w:proofErr w:type="spellStart"/>
-      <w:r>
-        <w:t>lcd_cfast</w:t>
-      </w:r>
-      <w:proofErr w:type="spellEnd"/>
-      <w:r>
-        <w:t xml:space="preserve"> </w:t>
-      </w:r>
-      <w:proofErr w:type="spellStart"/>
-      <w:r>
-        <w:t>lcd_cxx</w:t>
-      </w:r>
-      <w:proofErr w:type="spellEnd"/>
-      <w:r>
-        <w:t xml:space="preserve"> lcd_f90</w:t>
-      </w:r>
-    </w:p>
-    <w:p>
-      <w:r>
-        <w:t xml:space="preserve">Builds the mixed </w:t>
-      </w:r>
-      <w:proofErr w:type="gramStart"/>
-      <w:r>
-        <w:t>Fortran</w:t>
-      </w:r>
-      <w:proofErr w:type="gramEnd"/>
-      <w:r>
-        <w:t xml:space="preserve"> 77/90/omp4, C, C++, and Fortran95 versions.</w:t>
-      </w:r>
-    </w:p>
-    <w:p>
-      <w:proofErr w:type="spellStart"/>
-      <w:r>
-        <w:t>Gfortran</w:t>
-      </w:r>
-      <w:proofErr w:type="spellEnd"/>
-      <w:r>
-        <w:t xml:space="preserve"> –c lcdmod.f90 may have to be done first (why not automatic in Make?)</w:t>
+        <w:t>S4117</w:t>
+      </w:r>
+    </w:p>
+    <w:p>
+      <w:r>
+        <w:t xml:space="preserve">CEAN notation allows for array assignment.  </w:t>
+      </w:r>
+      <w:r>
+        <w:t>32-bit</w:t>
+      </w:r>
+      <w:r>
+        <w:t xml:space="preserve"> right shift replacement for divide is </w:t>
+      </w:r>
+      <w:r>
+        <w:t>particularly important</w:t>
       </w:r>
       <w:bookmarkStart w:id="0" w:name="_GoBack"/>
       <w:bookmarkEnd w:id="0"/>
+      <w:r>
+        <w:t xml:space="preserve"> to avoid performance loss on MIC.  </w:t>
+      </w:r>
+      <w:proofErr w:type="gramStart"/>
+      <w:r>
+        <w:t>Fortran</w:t>
+      </w:r>
+      <w:proofErr w:type="gramEnd"/>
+      <w:r>
+        <w:t xml:space="preserve"> shift notation generates more compact code than divide by 2.  </w:t>
+      </w:r>
+      <w:proofErr w:type="spellStart"/>
+      <w:r>
+        <w:t>Gfortran</w:t>
+      </w:r>
+      <w:proofErr w:type="spellEnd"/>
+      <w:r>
+        <w:t xml:space="preserve"> doesn’t </w:t>
+      </w:r>
+      <w:proofErr w:type="spellStart"/>
+      <w:r>
+        <w:t>vectorize</w:t>
+      </w:r>
+      <w:proofErr w:type="spellEnd"/>
+      <w:r>
+        <w:t xml:space="preserve"> the shift version, but performance comes out even.</w:t>
+      </w:r>
+    </w:p>
+    <w:p>
+      <w:pPr>
+        <w:rPr>
+          <w:b/>
+        </w:rPr>
+      </w:pPr>
+      <w:r>
+        <w:rPr>
+          <w:b/>
+        </w:rPr>
+        <w:t>S4121</w:t>
+      </w:r>
+    </w:p>
+    <w:p>
+      <w:r>
+        <w:t xml:space="preserve">A test of obsolescent </w:t>
+      </w:r>
+      <w:proofErr w:type="gramStart"/>
+      <w:r>
+        <w:t>Fortran</w:t>
+      </w:r>
+      <w:proofErr w:type="gramEnd"/>
+      <w:r>
+        <w:t xml:space="preserve"> syntax (statement function)</w:t>
+      </w:r>
+    </w:p>
+    <w:p>
+      <w:pPr>
+        <w:rPr>
+          <w:b/>
+        </w:rPr>
+      </w:pPr>
+      <w:proofErr w:type="spellStart"/>
+      <w:proofErr w:type="gramStart"/>
+      <w:r>
+        <w:rPr>
+          <w:b/>
+        </w:rPr>
+        <w:t>Va</w:t>
+      </w:r>
+      <w:proofErr w:type="spellEnd"/>
+      <w:proofErr w:type="gramEnd"/>
+    </w:p>
+    <w:p>
+      <w:r>
+        <w:t>Intel compilers</w:t>
+      </w:r>
+      <w:r>
+        <w:t xml:space="preserve"> and </w:t>
+      </w:r>
+      <w:proofErr w:type="spellStart"/>
+      <w:r>
+        <w:t>gfortran</w:t>
+      </w:r>
+      <w:proofErr w:type="spellEnd"/>
+      <w:r>
+        <w:t xml:space="preserve"> replace with </w:t>
+      </w:r>
+      <w:proofErr w:type="spellStart"/>
+      <w:r>
+        <w:t>memcpy</w:t>
+      </w:r>
+      <w:proofErr w:type="spellEnd"/>
+      <w:r>
+        <w:t xml:space="preserve"> (or own version)</w:t>
+      </w:r>
+      <w:r>
+        <w:t xml:space="preserve">, which isn’t necessarily a performance advantage.  </w:t>
+      </w:r>
+      <w:r>
+        <w:t xml:space="preserve">Latest </w:t>
+      </w:r>
+      <w:r>
+        <w:t xml:space="preserve">C++ </w:t>
+      </w:r>
+      <w:r>
+        <w:t xml:space="preserve">implementations seem to have switched to </w:t>
+      </w:r>
+      <w:proofErr w:type="spellStart"/>
+      <w:r>
+        <w:t>memcpy</w:t>
+      </w:r>
+      <w:proofErr w:type="spellEnd"/>
+      <w:r>
+        <w:t xml:space="preserve"> if necessary to catch up.</w:t>
+      </w:r>
+    </w:p>
+    <w:p>
+      <w:pPr>
+        <w:rPr>
+          <w:b/>
+        </w:rPr>
+      </w:pPr>
+      <w:proofErr w:type="spellStart"/>
+      <w:r>
+        <w:rPr>
+          <w:b/>
+        </w:rPr>
+        <w:t>Vag</w:t>
+      </w:r>
+      <w:proofErr w:type="spellEnd"/>
+    </w:p>
+    <w:p>
+      <w:r>
+        <w:t>Gather gives Intel compilers opportunity to take disadvantage of corei7-4 instruction support which is worse with default unroll</w:t>
+      </w:r>
+    </w:p>
+    <w:p>
+      <w:pPr>
+        <w:rPr>
+          <w:b/>
+        </w:rPr>
+      </w:pPr>
+      <w:proofErr w:type="spellStart"/>
+      <w:r>
+        <w:rPr>
+          <w:b/>
+        </w:rPr>
+        <w:t>Vdotr</w:t>
+      </w:r>
+      <w:proofErr w:type="spellEnd"/>
+    </w:p>
+    <w:p>
+      <w:r>
+        <w:t xml:space="preserve">Lower performance of gnu compilers is due to not “riffling” (using more batched sums than </w:t>
+      </w:r>
+      <w:proofErr w:type="gramStart"/>
+      <w:r>
+        <w:t>vector  width</w:t>
+      </w:r>
+      <w:proofErr w:type="gramEnd"/>
+      <w:r>
+        <w:t xml:space="preserve">) plus </w:t>
+      </w:r>
+      <w:proofErr w:type="spellStart"/>
+      <w:r>
+        <w:t>fma</w:t>
+      </w:r>
+      <w:proofErr w:type="spellEnd"/>
+      <w:r>
+        <w:t xml:space="preserve"> when available.</w:t>
+      </w:r>
+      <w:r>
+        <w:t xml:space="preserve">  The comparison is favorable to gnu when including indirection (s4115).</w:t>
+      </w:r>
+    </w:p>
+    <w:p>
+      <w:pPr>
+        <w:rPr>
+          <w:b/>
+        </w:rPr>
+      </w:pPr>
+      <w:proofErr w:type="spellStart"/>
+      <w:r>
+        <w:rPr>
+          <w:b/>
+        </w:rPr>
+        <w:t>Vbor</w:t>
+      </w:r>
+      <w:proofErr w:type="spellEnd"/>
+    </w:p>
+    <w:p>
+      <w:r>
+        <w:t xml:space="preserve">Alignment assertion + explicit use of </w:t>
+      </w:r>
+      <w:proofErr w:type="gramStart"/>
+      <w:r>
+        <w:t>Fortran</w:t>
+      </w:r>
+      <w:proofErr w:type="gramEnd"/>
+      <w:r>
+        <w:t xml:space="preserve"> alternative expression evaluation rules</w:t>
+      </w:r>
+      <w:r>
+        <w:t xml:space="preserve"> to reduce number of flops.  Without source rationalization, </w:t>
+      </w:r>
+      <w:proofErr w:type="gramStart"/>
+      <w:r>
+        <w:t>Fortran</w:t>
+      </w:r>
+      <w:proofErr w:type="gramEnd"/>
+      <w:r>
+        <w:t xml:space="preserve"> could not be compared against C.</w:t>
+      </w:r>
+      <w:r>
+        <w:t xml:space="preserve">  Intel compilers require all common </w:t>
+      </w:r>
+      <w:proofErr w:type="spellStart"/>
+      <w:r>
+        <w:t>subexpressions</w:t>
+      </w:r>
+      <w:proofErr w:type="spellEnd"/>
+      <w:r>
+        <w:t xml:space="preserve"> to be parenthesized and an option to observe them to improve performance; otherwise there are a large number of extra additions on critical path</w:t>
+      </w:r>
+      <w:r>
+        <w:t>.  2 of the eliminated add instructions are replaced by equally time-consuming moves</w:t>
+      </w:r>
+      <w:r>
+        <w:t xml:space="preserve">.  Other C or C++ compilers recognize common </w:t>
+      </w:r>
+      <w:proofErr w:type="spellStart"/>
+      <w:r>
+        <w:t>subexpressions</w:t>
+      </w:r>
+      <w:proofErr w:type="spellEnd"/>
+      <w:r>
+        <w:t xml:space="preserve"> by left-to-right evaluation.</w:t>
+      </w:r>
+      <w:r>
+        <w:t xml:space="preserve"> </w:t>
+      </w:r>
+    </w:p>
+    <w:p>
+      <w:pPr>
+        <w:rPr>
+          <w:b/>
+        </w:rPr>
+      </w:pPr>
+      <w:r>
+        <w:rPr>
+          <w:b/>
+        </w:rPr>
+        <w:t>Summary</w:t>
+      </w:r>
+    </w:p>
+    <w:p>
+      <w:r>
+        <w:t xml:space="preserve">Current </w:t>
+      </w:r>
+      <w:r>
+        <w:t xml:space="preserve">compilers generally prefer to </w:t>
+      </w:r>
+      <w:proofErr w:type="spellStart"/>
+      <w:r>
+        <w:t>vectorize</w:t>
+      </w:r>
+      <w:proofErr w:type="spellEnd"/>
+      <w:r>
+        <w:t xml:space="preserve"> conditionals by using Fortran merge or </w:t>
+      </w:r>
+      <w:proofErr w:type="gramStart"/>
+      <w:r>
+        <w:t>C ?</w:t>
+      </w:r>
+      <w:proofErr w:type="gramEnd"/>
+      <w:r>
+        <w:t xml:space="preserve"> </w:t>
+      </w:r>
+      <w:proofErr w:type="gramStart"/>
+      <w:r>
+        <w:t>at</w:t>
+      </w:r>
+      <w:proofErr w:type="gramEnd"/>
+      <w:r>
+        <w:t xml:space="preserve"> the earliest possible point in expression evaluation.  Gnu compilers prefer to have such a conditional only in the</w:t>
+      </w:r>
+      <w:r>
+        <w:t xml:space="preserve"> last assignment in a loop body, with if working only where there is no arithmetic.</w:t>
+      </w:r>
+    </w:p>
+    <w:p>
+      <w:proofErr w:type="spellStart"/>
+      <w:r>
+        <w:t>Ifort</w:t>
+      </w:r>
+      <w:proofErr w:type="spellEnd"/>
+      <w:r>
+        <w:t xml:space="preserve"> goes part way toward implementing masked do concurrent with local merge, but it seems usually it will be possible to improve on it.</w:t>
+      </w:r>
+    </w:p>
+    <w:p>
+      <w:proofErr w:type="gramStart"/>
+      <w:r>
+        <w:lastRenderedPageBreak/>
+        <w:t>Fortran</w:t>
+      </w:r>
+      <w:proofErr w:type="gramEnd"/>
+      <w:r>
+        <w:t xml:space="preserve"> compilers prefer max or min </w:t>
+      </w:r>
+      <w:proofErr w:type="spellStart"/>
+      <w:r>
+        <w:t>intrinsics</w:t>
+      </w:r>
+      <w:proofErr w:type="spellEnd"/>
+      <w:r>
+        <w:t>, where they translate directly to the instruction set.  C++ compilers need macro substitution according to the preference of each compiler (</w:t>
+      </w:r>
+      <w:proofErr w:type="spellStart"/>
+      <w:r>
+        <w:t>std</w:t>
+      </w:r>
+      <w:proofErr w:type="spellEnd"/>
+      <w:r>
+        <w:t>::max for Intel</w:t>
+      </w:r>
+      <w:proofErr w:type="gramStart"/>
+      <w:r>
+        <w:t xml:space="preserve">, </w:t>
+      </w:r>
+      <w:r>
+        <w:t>?</w:t>
+      </w:r>
+      <w:proofErr w:type="gramEnd"/>
+      <w:r>
+        <w:t xml:space="preserve"> for MSVC</w:t>
+      </w:r>
+      <w:r>
+        <w:t xml:space="preserve"> (no </w:t>
+      </w:r>
+      <w:proofErr w:type="spellStart"/>
+      <w:r>
+        <w:t>vectorization</w:t>
+      </w:r>
+      <w:proofErr w:type="spellEnd"/>
+      <w:r>
+        <w:t xml:space="preserve"> there)</w:t>
+      </w:r>
+      <w:r>
+        <w:t xml:space="preserve">, </w:t>
+      </w:r>
+      <w:proofErr w:type="spellStart"/>
+      <w:r>
+        <w:t>fmax</w:t>
+      </w:r>
+      <w:proofErr w:type="spellEnd"/>
+      <w:r>
+        <w:t xml:space="preserve"> with –</w:t>
+      </w:r>
+      <w:proofErr w:type="spellStart"/>
+      <w:r>
+        <w:t>ffinite</w:t>
+      </w:r>
+      <w:proofErr w:type="spellEnd"/>
+      <w:r>
+        <w:t>-math-only for gnu, ……)</w:t>
+      </w:r>
+    </w:p>
+    <w:p>
+      <w:proofErr w:type="spellStart"/>
+      <w:r>
+        <w:t>Vectorizable</w:t>
+      </w:r>
+      <w:proofErr w:type="spellEnd"/>
+      <w:r>
+        <w:t xml:space="preserve"> loops with </w:t>
+      </w:r>
+      <w:proofErr w:type="spellStart"/>
+      <w:r>
+        <w:t>if</w:t>
+      </w:r>
+      <w:proofErr w:type="gramStart"/>
+      <w:r>
+        <w:t>..else</w:t>
+      </w:r>
+      <w:proofErr w:type="spellEnd"/>
+      <w:proofErr w:type="gramEnd"/>
+      <w:r>
+        <w:t xml:space="preserve"> not directly replaceable by merge/?</w:t>
+      </w:r>
+      <w:r>
+        <w:t xml:space="preserve"> are </w:t>
+      </w:r>
+      <w:r>
+        <w:t>frequently</w:t>
+      </w:r>
+      <w:r>
+        <w:t xml:space="preserve"> best split with the conditional expression repeated so it can be recognized as common if the compiler is able to re-fuse.</w:t>
+      </w:r>
+    </w:p>
+    <w:p>
+      <w:proofErr w:type="spellStart"/>
+      <w:r>
+        <w:t>Gfortran</w:t>
+      </w:r>
+      <w:proofErr w:type="spellEnd"/>
+      <w:r>
+        <w:t xml:space="preserve"> and </w:t>
+      </w:r>
+      <w:proofErr w:type="spellStart"/>
+      <w:r>
+        <w:t>ifort</w:t>
+      </w:r>
+      <w:proofErr w:type="spellEnd"/>
+      <w:r>
+        <w:t xml:space="preserve"> each have several cases where an unnecessary temporary result and </w:t>
+      </w:r>
+      <w:proofErr w:type="spellStart"/>
+      <w:r>
+        <w:t>memcpy</w:t>
+      </w:r>
+      <w:proofErr w:type="spellEnd"/>
+      <w:r>
+        <w:t xml:space="preserve"> is included in the f90 array assignment case.  The cure is to switch to DO loops with legacy </w:t>
+      </w:r>
+      <w:proofErr w:type="spellStart"/>
+      <w:r>
+        <w:t>simd</w:t>
+      </w:r>
+      <w:proofErr w:type="spellEnd"/>
+      <w:r>
+        <w:t xml:space="preserve"> directive for </w:t>
+      </w:r>
+      <w:proofErr w:type="spellStart"/>
+      <w:r>
+        <w:t>ifort</w:t>
+      </w:r>
+      <w:proofErr w:type="spellEnd"/>
+      <w:r>
+        <w:t xml:space="preserve">; for </w:t>
+      </w:r>
+      <w:proofErr w:type="spellStart"/>
+      <w:r>
+        <w:t>gfortran</w:t>
+      </w:r>
+      <w:proofErr w:type="spellEnd"/>
+      <w:r>
+        <w:t xml:space="preserve">, one case requires </w:t>
+      </w:r>
+      <w:proofErr w:type="spellStart"/>
+      <w:r>
+        <w:t>omp</w:t>
+      </w:r>
+      <w:proofErr w:type="spellEnd"/>
+      <w:r>
+        <w:t xml:space="preserve"> </w:t>
+      </w:r>
+      <w:proofErr w:type="spellStart"/>
+      <w:r>
+        <w:t>simd</w:t>
+      </w:r>
+      <w:proofErr w:type="spellEnd"/>
+      <w:r>
+        <w:t xml:space="preserve">.  For the two cases where </w:t>
+      </w:r>
+      <w:proofErr w:type="spellStart"/>
+      <w:r>
+        <w:t>ifort</w:t>
+      </w:r>
+      <w:proofErr w:type="spellEnd"/>
+      <w:r>
+        <w:t xml:space="preserve"> requires legacy </w:t>
+      </w:r>
+      <w:proofErr w:type="spellStart"/>
+      <w:r>
+        <w:t>simd</w:t>
+      </w:r>
+      <w:proofErr w:type="spellEnd"/>
+      <w:r>
+        <w:t xml:space="preserve"> but </w:t>
+      </w:r>
+      <w:proofErr w:type="spellStart"/>
+      <w:r>
+        <w:t>gfortran</w:t>
+      </w:r>
+      <w:proofErr w:type="spellEnd"/>
+      <w:r>
+        <w:t xml:space="preserve"> requires </w:t>
+      </w:r>
+      <w:proofErr w:type="spellStart"/>
+      <w:r>
+        <w:t>OpenMP</w:t>
+      </w:r>
+      <w:proofErr w:type="spellEnd"/>
+      <w:r>
+        <w:t xml:space="preserve"> 4, </w:t>
+      </w:r>
+      <w:proofErr w:type="spellStart"/>
+      <w:r>
+        <w:t>ifort</w:t>
+      </w:r>
+      <w:proofErr w:type="spellEnd"/>
+      <w:r>
+        <w:t xml:space="preserve"> problem reports have been submitted.</w:t>
+      </w:r>
+    </w:p>
+    <w:p>
+      <w:r>
+        <w:t xml:space="preserve">Gnu compilers differ from Intel in the implementation of </w:t>
+      </w:r>
+      <w:proofErr w:type="spellStart"/>
+      <w:r>
+        <w:t>omp</w:t>
+      </w:r>
+      <w:proofErr w:type="spellEnd"/>
+      <w:r>
+        <w:t xml:space="preserve"> </w:t>
+      </w:r>
+      <w:proofErr w:type="spellStart"/>
+      <w:r>
+        <w:t>simd</w:t>
+      </w:r>
+      <w:proofErr w:type="spellEnd"/>
+      <w:r>
+        <w:t xml:space="preserve">.  Intel takes the directives as over-riding compiler options, so that it may be possible to </w:t>
+      </w:r>
+      <w:proofErr w:type="spellStart"/>
+      <w:r>
+        <w:t>vectorize</w:t>
+      </w:r>
+      <w:proofErr w:type="spellEnd"/>
+      <w:r>
+        <w:t xml:space="preserve"> in spite of a standards compliance setting which otherwise would prevent it.  </w:t>
+      </w:r>
+      <w:r>
+        <w:t xml:space="preserve">Gnu compilers treat the </w:t>
+      </w:r>
+      <w:proofErr w:type="spellStart"/>
+      <w:r>
+        <w:t>omp</w:t>
+      </w:r>
+      <w:proofErr w:type="spellEnd"/>
+      <w:r>
+        <w:t xml:space="preserve"> </w:t>
+      </w:r>
+      <w:proofErr w:type="spellStart"/>
+      <w:r>
+        <w:t>simd</w:t>
+      </w:r>
+      <w:proofErr w:type="spellEnd"/>
+      <w:r>
+        <w:t xml:space="preserve"> directive more like an IVDEP directive, which doesn’t replace the requirement for options such as –</w:t>
+      </w:r>
+      <w:proofErr w:type="spellStart"/>
+      <w:r>
+        <w:t>ffast</w:t>
+      </w:r>
+      <w:proofErr w:type="spellEnd"/>
+      <w:r>
+        <w:t>-math (-</w:t>
+      </w:r>
+      <w:proofErr w:type="spellStart"/>
+      <w:r>
+        <w:t>ffinite</w:t>
+      </w:r>
+      <w:proofErr w:type="spellEnd"/>
+      <w:r>
+        <w:t xml:space="preserve">-math-only) to enable </w:t>
+      </w:r>
+      <w:proofErr w:type="spellStart"/>
+      <w:r>
+        <w:t>vectorization</w:t>
+      </w:r>
+      <w:proofErr w:type="spellEnd"/>
+      <w:r>
+        <w:t xml:space="preserve"> of conditionals.  A PR was filed for a case where </w:t>
+      </w:r>
+      <w:proofErr w:type="spellStart"/>
+      <w:r>
+        <w:t>omp</w:t>
+      </w:r>
+      <w:proofErr w:type="spellEnd"/>
+      <w:r>
+        <w:t xml:space="preserve"> </w:t>
+      </w:r>
+      <w:proofErr w:type="spellStart"/>
+      <w:r>
+        <w:t>simd</w:t>
+      </w:r>
+      <w:proofErr w:type="spellEnd"/>
+      <w:r>
+        <w:t xml:space="preserve"> kills </w:t>
+      </w:r>
+      <w:proofErr w:type="spellStart"/>
+      <w:r>
+        <w:t>vectorization</w:t>
+      </w:r>
+      <w:proofErr w:type="spellEnd"/>
+      <w:r>
+        <w:t xml:space="preserve"> otherwise enabled by –</w:t>
+      </w:r>
+      <w:proofErr w:type="spellStart"/>
+      <w:r>
+        <w:t>ffast</w:t>
+      </w:r>
+      <w:proofErr w:type="spellEnd"/>
+      <w:r>
+        <w:t>-math.</w:t>
+      </w:r>
+    </w:p>
+    <w:p>
+      <w:pPr>
+        <w:rPr>
+          <w:b/>
+        </w:rPr>
+      </w:pPr>
+      <w:r>
+        <w:rPr>
+          <w:b/>
+        </w:rPr>
+        <w:t>Implementation</w:t>
+      </w:r>
+    </w:p>
+    <w:p>
+      <w:r>
+        <w:t xml:space="preserve">Gnu make compatible </w:t>
+      </w:r>
+      <w:proofErr w:type="spellStart"/>
+      <w:r>
+        <w:t>Makefiles</w:t>
+      </w:r>
+      <w:proofErr w:type="spellEnd"/>
+      <w:r>
+        <w:t xml:space="preserve"> are currently maintained:</w:t>
+      </w:r>
+    </w:p>
+    <w:p>
+      <w:proofErr w:type="spellStart"/>
+      <w:r>
+        <w:t>Makefile.intellinux</w:t>
+      </w:r>
+      <w:proofErr w:type="spellEnd"/>
+      <w:r>
+        <w:t xml:space="preserve"> (Intel x86_64)</w:t>
+      </w:r>
+    </w:p>
+    <w:p>
+      <w:proofErr w:type="spellStart"/>
+      <w:r>
+        <w:t>Makefile.windows</w:t>
+      </w:r>
+      <w:proofErr w:type="spellEnd"/>
+      <w:r>
+        <w:t xml:space="preserve"> (Intel/Microsoft X64)</w:t>
+      </w:r>
+    </w:p>
+    <w:p>
+      <w:proofErr w:type="spellStart"/>
+      <w:r>
+        <w:t>Makefile.cygwin</w:t>
+      </w:r>
+      <w:proofErr w:type="spellEnd"/>
+      <w:r>
+        <w:t xml:space="preserve"> (cygwin64)</w:t>
+      </w:r>
+    </w:p>
+    <w:p>
+      <w:proofErr w:type="spellStart"/>
+      <w:r>
+        <w:t>Makefile.gfortran</w:t>
+      </w:r>
+      <w:proofErr w:type="spellEnd"/>
+      <w:r>
+        <w:t xml:space="preserve"> (gnu x86_64)</w:t>
+      </w:r>
+    </w:p>
+    <w:p>
+      <w:proofErr w:type="spellStart"/>
+      <w:r>
+        <w:t>Makefile.micn</w:t>
+      </w:r>
+      <w:proofErr w:type="spellEnd"/>
+      <w:r>
+        <w:t xml:space="preserve"> (MIC KNC native </w:t>
+      </w:r>
+      <w:proofErr w:type="spellStart"/>
+      <w:r>
+        <w:t>linux</w:t>
+      </w:r>
+      <w:proofErr w:type="spellEnd"/>
+      <w:r>
+        <w:t>)</w:t>
+      </w:r>
+    </w:p>
+    <w:p>
+      <w:r>
+        <w:t xml:space="preserve">On </w:t>
+      </w:r>
+      <w:proofErr w:type="spellStart"/>
+      <w:r>
+        <w:t>HyperThread</w:t>
+      </w:r>
+      <w:proofErr w:type="spellEnd"/>
+      <w:r>
+        <w:t xml:space="preserve"> enabled systems, running 1 thread per core is likely to be optimum.</w:t>
+      </w:r>
+    </w:p>
+    <w:p>
+      <w:r>
+        <w:t>On multiple CPU Xeon systems, OMP_PROC_BIND=close should be sufficient when HT is disabled.</w:t>
+      </w:r>
+    </w:p>
+    <w:p>
+      <w:r>
+        <w:t>MIC systems typically require</w:t>
+      </w:r>
+    </w:p>
+    <w:p>
+      <w:proofErr w:type="spellStart"/>
+      <w:r>
+        <w:t>Ulimit</w:t>
+      </w:r>
+      <w:proofErr w:type="spellEnd"/>
+      <w:r>
+        <w:t xml:space="preserve"> –s unlimited</w:t>
+      </w:r>
+    </w:p>
+    <w:p>
+      <w:r>
+        <w:t>KMP_PLACE_THREADS=59c</w:t>
+      </w:r>
+      <w:proofErr w:type="gramStart"/>
+      <w:r>
+        <w:t>,2t</w:t>
+      </w:r>
+      <w:proofErr w:type="gramEnd"/>
+      <w:r>
+        <w:t xml:space="preserve">  (leave 1 or 2 cores for MPSS)</w:t>
+      </w:r>
+    </w:p>
+    <w:p>
+      <w:r>
+        <w:t>CILK_NWORKERS=118</w:t>
+      </w:r>
+    </w:p>
+    <w:p>
+      <w:r>
+        <w:t>OMP_PROC_BIND=close</w:t>
+      </w:r>
+    </w:p>
+    <w:p>
+      <w:r>
+        <w:lastRenderedPageBreak/>
+        <w:t xml:space="preserve">Compilers primarily supported are </w:t>
+      </w:r>
+      <w:proofErr w:type="spellStart"/>
+      <w:r>
+        <w:t>gcc</w:t>
+      </w:r>
+      <w:proofErr w:type="spellEnd"/>
+      <w:r>
+        <w:t>/g++/</w:t>
+      </w:r>
+      <w:proofErr w:type="spellStart"/>
+      <w:r>
+        <w:t>gfortran</w:t>
+      </w:r>
+      <w:proofErr w:type="spellEnd"/>
+      <w:r>
+        <w:t xml:space="preserve"> 4.9</w:t>
+      </w:r>
+      <w:proofErr w:type="gramStart"/>
+      <w:r>
+        <w:t>,4.10,fortran</w:t>
+      </w:r>
+      <w:proofErr w:type="gramEnd"/>
+      <w:r>
+        <w:t>-dev and Intel 14.0/15.0</w:t>
+      </w:r>
+      <w:r>
+        <w:t xml:space="preserve"> (with specific </w:t>
+      </w:r>
+      <w:proofErr w:type="spellStart"/>
+      <w:r>
+        <w:t>ifdef</w:t>
+      </w:r>
+      <w:proofErr w:type="spellEnd"/>
+      <w:r>
+        <w:t xml:space="preserve"> for each, as well as some by target architecture).</w:t>
+      </w:r>
+    </w:p>
+    <w:p>
+      <w:r>
+        <w:t>Example:</w:t>
+      </w:r>
+    </w:p>
+    <w:p>
+      <w:r>
+        <w:t xml:space="preserve">Make –f </w:t>
+      </w:r>
+      <w:proofErr w:type="spellStart"/>
+      <w:r>
+        <w:t>Makefile.cygwin</w:t>
+      </w:r>
+      <w:proofErr w:type="spellEnd"/>
+      <w:r>
+        <w:t xml:space="preserve"> </w:t>
+      </w:r>
+      <w:proofErr w:type="spellStart"/>
+      <w:r>
+        <w:t>lcd_ffast</w:t>
+      </w:r>
+      <w:proofErr w:type="spellEnd"/>
+      <w:r>
+        <w:t xml:space="preserve"> </w:t>
+      </w:r>
+      <w:proofErr w:type="spellStart"/>
+      <w:r>
+        <w:t>lcd_cfast</w:t>
+      </w:r>
+      <w:proofErr w:type="spellEnd"/>
+      <w:r>
+        <w:t xml:space="preserve"> </w:t>
+      </w:r>
+      <w:proofErr w:type="spellStart"/>
+      <w:r>
+        <w:t>lcd_cxx</w:t>
+      </w:r>
+      <w:proofErr w:type="spellEnd"/>
+      <w:r>
+        <w:t xml:space="preserve"> lcd_f90</w:t>
+      </w:r>
+    </w:p>
+    <w:p>
+      <w:r>
+        <w:t xml:space="preserve">Builds the mixed </w:t>
+      </w:r>
+      <w:proofErr w:type="gramStart"/>
+      <w:r>
+        <w:t>Fortran</w:t>
+      </w:r>
+      <w:proofErr w:type="gramEnd"/>
+      <w:r>
+        <w:t xml:space="preserve"> 77/90/omp4, C, C++, and Fortran95 versions.</w:t>
+      </w:r>
+    </w:p>
+    <w:p>
+      <w:proofErr w:type="spellStart"/>
+      <w:r>
+        <w:t>Gfortran</w:t>
+      </w:r>
+      <w:proofErr w:type="spellEnd"/>
+      <w:r>
+        <w:t xml:space="preserve"> –c lcdmod.f90 may have to be done first (why not automatic in Make?)</w:t>
+      </w:r>
     </w:p>
     <w:sectPr>
       <w:pgSz w:w="12240" w:h="15840"/>

</xml_diff>

<commit_message>
minor ifort/icc optimizations + s256 bug fix
</commit_message>
<xml_diff>
--- a/Netlib_vectors.docx
+++ b/Netlib_vectors.docx
@@ -34,7 +34,7 @@
         <w:t xml:space="preserve">Tim Prince rev. </w:t>
       </w:r>
       <w:r>
-        <w:t>Oct 26</w:t>
+        <w:t>Dec 11,</w:t>
       </w:r>
       <w:r>
         <w:t xml:space="preserve"> 2014</w:t>
@@ -1369,6 +1369,11 @@
       <w:r>
         <w:t xml:space="preserve">Only recently did many compilers succeed in optimizing this. </w:t>
       </w:r>
+      <w:r>
+        <w:t xml:space="preserve"> Intel C 15.0.1 lost the C code optimization again, never having optimized the CEAN version.</w:t>
+      </w:r>
+      <w:bookmarkStart w:id="0" w:name="_GoBack"/>
+      <w:bookmarkEnd w:id="0"/>
     </w:p>
     <w:p>
       <w:pPr>
@@ -2391,12 +2396,7 @@
         <w:t xml:space="preserve"> is significantly better on MIC in spite of loss of register locality, assuming L1 locality is preserved.</w:t>
       </w:r>
       <w:r>
-        <w:t xml:space="preserve">  Intel C appears to need explicit unroll directives to optimize the loop carried dependency without explicit scalar replacement</w:t>
-      </w:r>
-      <w:bookmarkStart w:id="0" w:name="_GoBack"/>
-      <w:bookmarkEnd w:id="0"/>
-      <w:r>
-        <w:t>.</w:t>
+        <w:t xml:space="preserve">  Intel C appears to need explicit unroll directives to optimize the loop carried dependency without explicit scalar replacement.</w:t>
       </w:r>
     </w:p>
     <w:p>

</xml_diff>